<commit_message>
Corrección de la respuesta en el punto 1
</commit_message>
<xml_diff>
--- a/Files and Directories_Respuestas.docx
+++ b/Files and Directories_Respuestas.docx
@@ -106,15 +106,16 @@
     <w:p/>
     <w:p>
       <w:r>
-        <w:t>¿Qué significa el contador de refer</w:t>
-      </w:r>
-      <w:r>
-        <w:t>encias de un directorio?, ¿cómo cambia el número de entradas en el directorio?</w:t>
-      </w:r>
-    </w:p>
-    <w:p>
-      <w:r>
-        <w:t xml:space="preserve">R/ El contador de referencias se refiere a las </w:t>
+        <w:t>¿Qué significa el contador de referencias de un directorio?, ¿cómo cambia el número de entradas en el directorio?</w:t>
+      </w:r>
+    </w:p>
+    <w:p>
+      <w:r>
+        <w:t>R/</w:t>
+      </w:r>
+      <w:bookmarkStart w:id="0" w:name="_GoBack"/>
+      <w:r>
+        <w:t xml:space="preserve"> El contador de referencias se refiere a las </w:t>
       </w:r>
       <w:proofErr w:type="spellStart"/>
       <w:r>
@@ -122,16 +123,23 @@
       </w:r>
       <w:proofErr w:type="spellEnd"/>
       <w:r>
-        <w:t xml:space="preserve"> links que este tiene, y mientras más subcarpetas tenga, más aumentará el número de </w:t>
+        <w:t xml:space="preserve"> links que este tiene, y mientras más </w:t>
+      </w:r>
+      <w:r>
+        <w:t xml:space="preserve">apuntadores a esa carpeta se tengan, más número de </w:t>
       </w:r>
       <w:proofErr w:type="spellStart"/>
       <w:r>
-        <w:t>hards</w:t>
+        <w:t>hard</w:t>
       </w:r>
       <w:proofErr w:type="spellEnd"/>
       <w:r>
-        <w:t xml:space="preserve"> links.</w:t>
-      </w:r>
+        <w:t xml:space="preserve"> links existirán</w:t>
+      </w:r>
+      <w:r>
+        <w:t>.</w:t>
+      </w:r>
+      <w:bookmarkEnd w:id="0"/>
     </w:p>
     <w:p/>
     <w:p/>
@@ -178,10 +186,7 @@
     </w:p>
     <w:p>
       <w:r>
-        <w:t>Cre</w:t>
-      </w:r>
-      <w:r>
-        <w:t>amos una función que lista los archivos de un directorio dado. Cuando es llamado sin argumentos como en este caso, el programa simplemente imprime solo los nombres de los archivos.</w:t>
+        <w:t>Creamos una función que lista los archivos de un directorio dado. Cuando es llamado sin argumentos como en este caso, el programa simplemente imprime solo los nombres de los archivos.</w:t>
       </w:r>
     </w:p>
     <w:p>
@@ -229,10 +234,7 @@
     </w:p>
     <w:p>
       <w:r>
-        <w:t>Cuando se invoca con la bandera -l el programa dará la información de cad</w:t>
-      </w:r>
-      <w:r>
-        <w:t xml:space="preserve">a uno de los archivos de la carpeta en la que estamos. La información de cada archivo se consigue con el método </w:t>
+        <w:t xml:space="preserve">Cuando se invoca con la bandera -l el programa dará la información de cada uno de los archivos de la carpeta en la que estamos. La información de cada archivo se consigue con el método </w:t>
       </w:r>
       <w:proofErr w:type="spellStart"/>
       <w:proofErr w:type="gramStart"/>
@@ -294,10 +296,7 @@
     <w:p>
       <w:r>
         <w:lastRenderedPageBreak/>
-        <w:t>Y ya por último ponemos la bandera -l y una ruta para saber la información de los archivos de la ruta que le</w:t>
-      </w:r>
-      <w:r>
-        <w:t xml:space="preserve"> pondremos.</w:t>
+        <w:t>Y ya por último ponemos la bandera -l y una ruta para saber la información de los archivos de la ruta que le pondremos.</w:t>
       </w:r>
     </w:p>
     <w:p>
@@ -505,8 +504,6 @@
           <w:szCs w:val="28"/>
         </w:rPr>
       </w:pPr>
-      <w:bookmarkStart w:id="0" w:name="_GoBack"/>
-      <w:bookmarkEnd w:id="0"/>
     </w:p>
     <w:p>
       <w:pPr>
@@ -537,10 +534,7 @@
     </w:p>
     <w:p>
       <w:r>
-        <w:t>Este programa requiere de 3 elementos a la hora de la ejecución, necesitamos el nombre del archivo a ejecutar, el número de líneas que quieres del final del archivo, acompañadas de un “-” (-3) y la dirección del archivo. Y así imprimimos en este caso las 1</w:t>
-      </w:r>
-      <w:r>
-        <w:t>0 últimas líneas del mismísimo código.</w:t>
+        <w:t>Este programa requiere de 3 elementos a la hora de la ejecución, necesitamos el nombre del archivo a ejecutar, el número de líneas que quieres del final del archivo, acompañadas de un “-” (-3) y la dirección del archivo. Y así imprimimos en este caso las 10 últimas líneas del mismísimo código.</w:t>
       </w:r>
     </w:p>
     <w:p>

</xml_diff>